<commit_message>
Dong Xuan Viet - 56947 - Rubric lam viec nhom BTL 01.docx
</commit_message>
<xml_diff>
--- a/Documents/Dong Xuan Viet - 56947 - Rubric lam viec nhom BTL 01.docx
+++ b/Documents/Dong Xuan Viet - 56947 - Rubric lam viec nhom BTL 01.docx
@@ -174,13 +174,14 @@
         <w:tblLook w:val="04A0" w:firstRow="1" w:lastRow="0" w:firstColumn="1" w:lastColumn="0" w:noHBand="0" w:noVBand="1"/>
       </w:tblPr>
       <w:tblGrid>
-        <w:gridCol w:w="3256"/>
+        <w:gridCol w:w="2738"/>
         <w:gridCol w:w="1003"/>
-        <w:gridCol w:w="992"/>
+        <w:gridCol w:w="970"/>
         <w:gridCol w:w="1003"/>
-        <w:gridCol w:w="993"/>
-        <w:gridCol w:w="992"/>
-        <w:gridCol w:w="992"/>
+        <w:gridCol w:w="941"/>
+        <w:gridCol w:w="967"/>
+        <w:gridCol w:w="912"/>
+        <w:gridCol w:w="816"/>
       </w:tblGrid>
       <w:tr>
         <w:trPr>
@@ -188,7 +189,7 @@
         </w:trPr>
         <w:tc>
           <w:tcPr>
-            <w:tcW w:w="3256" w:type="dxa"/>
+            <w:tcW w:w="2738" w:type="dxa"/>
             <w:vMerge w:val="restart"/>
             <w:vAlign w:val="center"/>
           </w:tcPr>
@@ -214,8 +215,8 @@
         </w:tc>
         <w:tc>
           <w:tcPr>
-            <w:tcW w:w="5953" w:type="dxa"/>
-            <w:gridSpan w:val="6"/>
+            <w:tcW w:w="6612" w:type="dxa"/>
+            <w:gridSpan w:val="7"/>
           </w:tcPr>
           <w:p>
             <w:pPr>
@@ -244,7 +245,7 @@
         </w:trPr>
         <w:tc>
           <w:tcPr>
-            <w:tcW w:w="3256" w:type="dxa"/>
+            <w:tcW w:w="2738" w:type="dxa"/>
             <w:vMerge/>
           </w:tcPr>
           <w:p>
@@ -260,7 +261,7 @@
         </w:tc>
         <w:tc>
           <w:tcPr>
-            <w:tcW w:w="992" w:type="dxa"/>
+            <w:tcW w:w="1003" w:type="dxa"/>
             <w:vAlign w:val="center"/>
           </w:tcPr>
           <w:p>
@@ -285,7 +286,7 @@
         </w:tc>
         <w:tc>
           <w:tcPr>
-            <w:tcW w:w="992" w:type="dxa"/>
+            <w:tcW w:w="970" w:type="dxa"/>
             <w:vAlign w:val="center"/>
           </w:tcPr>
           <w:p>
@@ -310,7 +311,7 @@
         </w:tc>
         <w:tc>
           <w:tcPr>
-            <w:tcW w:w="992" w:type="dxa"/>
+            <w:tcW w:w="1003" w:type="dxa"/>
             <w:vAlign w:val="center"/>
           </w:tcPr>
           <w:p>
@@ -335,7 +336,7 @@
         </w:tc>
         <w:tc>
           <w:tcPr>
-            <w:tcW w:w="993" w:type="dxa"/>
+            <w:tcW w:w="941" w:type="dxa"/>
             <w:vAlign w:val="center"/>
           </w:tcPr>
           <w:p>
@@ -360,7 +361,7 @@
         </w:tc>
         <w:tc>
           <w:tcPr>
-            <w:tcW w:w="992" w:type="dxa"/>
+            <w:tcW w:w="967" w:type="dxa"/>
             <w:vAlign w:val="center"/>
           </w:tcPr>
           <w:p>
@@ -385,7 +386,7 @@
         </w:tc>
         <w:tc>
           <w:tcPr>
-            <w:tcW w:w="992" w:type="dxa"/>
+            <w:tcW w:w="912" w:type="dxa"/>
             <w:vAlign w:val="center"/>
           </w:tcPr>
           <w:p>
@@ -405,6 +406,31 @@
                 <w:sz w:val="24"/>
               </w:rPr>
               <w:t>Vũ Văn Bắc</w:t>
+            </w:r>
+          </w:p>
+        </w:tc>
+        <w:tc>
+          <w:tcPr>
+            <w:tcW w:w="816" w:type="dxa"/>
+            <w:vAlign w:val="center"/>
+          </w:tcPr>
+          <w:p>
+            <w:pPr>
+              <w:spacing w:before="40" w:after="40"/>
+              <w:jc w:val="center"/>
+              <w:rPr>
+                <w:rFonts w:ascii="Times New Roman" w:hAnsi="Times New Roman" w:cs="Times New Roman"/>
+                <w:b/>
+                <w:sz w:val="24"/>
+              </w:rPr>
+            </w:pPr>
+            <w:r>
+              <w:rPr>
+                <w:rFonts w:ascii="Times New Roman" w:hAnsi="Times New Roman" w:cs="Times New Roman"/>
+                <w:b/>
+                <w:sz w:val="24"/>
+              </w:rPr>
+              <w:t>Đồng Xuân Việt</w:t>
             </w:r>
           </w:p>
         </w:tc>
@@ -415,8 +441,8 @@
         </w:trPr>
         <w:tc>
           <w:tcPr>
-            <w:tcW w:w="9209" w:type="dxa"/>
-            <w:gridSpan w:val="7"/>
+            <w:tcW w:w="9350" w:type="dxa"/>
+            <w:gridSpan w:val="8"/>
             <w:vAlign w:val="center"/>
           </w:tcPr>
           <w:p>
@@ -451,47 +477,7 @@
                 <w:b/>
                 <w:sz w:val="24"/>
               </w:rPr>
-              <w:t>Hợp tác với các thành viên trong nhóm</w:t>
-            </w:r>
-            <w:r>
-              <w:rPr>
-                <w:rFonts w:ascii="Times New Roman" w:hAnsi="Times New Roman" w:cs="Times New Roman"/>
-                <w:b/>
-                <w:sz w:val="24"/>
-              </w:rPr>
-              <w:t xml:space="preserve"> (tham gia họp nhóm</w:t>
-            </w:r>
-            <w:r>
-              <w:rPr>
-                <w:rFonts w:ascii="Times New Roman" w:hAnsi="Times New Roman" w:cs="Times New Roman"/>
-                <w:b/>
-                <w:sz w:val="24"/>
-              </w:rPr>
-              <w:t>, đóng góp ý kiến</w:t>
-            </w:r>
-            <w:r>
-              <w:rPr>
-                <w:rFonts w:ascii="Times New Roman" w:hAnsi="Times New Roman" w:cs="Times New Roman"/>
-                <w:b/>
-                <w:sz w:val="24"/>
-              </w:rPr>
-              <w:t xml:space="preserve">, hỗ trợ </w:t>
-            </w:r>
-            <w:r>
-              <w:rPr>
-                <w:rFonts w:ascii="Times New Roman" w:hAnsi="Times New Roman" w:cs="Times New Roman"/>
-                <w:b/>
-                <w:sz w:val="24"/>
-              </w:rPr>
-              <w:t xml:space="preserve">các </w:t>
-            </w:r>
-            <w:r>
-              <w:rPr>
-                <w:rFonts w:ascii="Times New Roman" w:hAnsi="Times New Roman" w:cs="Times New Roman"/>
-                <w:b/>
-                <w:sz w:val="24"/>
-              </w:rPr>
-              <w:t>thành viên khác)</w:t>
+              <w:t>Hợp tác với các thành viên trong nhóm (tham gia họp nhóm, đóng góp ý kiến, hỗ trợ các thành viên khác)</w:t>
             </w:r>
           </w:p>
         </w:tc>
@@ -502,7 +488,7 @@
         </w:trPr>
         <w:tc>
           <w:tcPr>
-            <w:tcW w:w="3256" w:type="dxa"/>
+            <w:tcW w:w="2738" w:type="dxa"/>
           </w:tcPr>
           <w:p>
             <w:pPr>
@@ -538,82 +524,97 @@
         </w:tc>
         <w:tc>
           <w:tcPr>
-            <w:tcW w:w="992" w:type="dxa"/>
-          </w:tcPr>
-          <w:p>
-            <w:pPr>
-              <w:spacing w:before="40" w:after="40"/>
-              <w:jc w:val="center"/>
-              <w:rPr>
-                <w:rFonts w:ascii="Times New Roman" w:hAnsi="Times New Roman" w:cs="Times New Roman"/>
-                <w:sz w:val="24"/>
-              </w:rPr>
-            </w:pPr>
-          </w:p>
-        </w:tc>
-        <w:tc>
-          <w:tcPr>
-            <w:tcW w:w="992" w:type="dxa"/>
-          </w:tcPr>
-          <w:p>
-            <w:pPr>
-              <w:spacing w:before="40" w:after="40"/>
-              <w:jc w:val="center"/>
-              <w:rPr>
-                <w:rFonts w:ascii="Times New Roman" w:hAnsi="Times New Roman" w:cs="Times New Roman"/>
-                <w:sz w:val="24"/>
-              </w:rPr>
-            </w:pPr>
-          </w:p>
-        </w:tc>
-        <w:tc>
-          <w:tcPr>
-            <w:tcW w:w="992" w:type="dxa"/>
-          </w:tcPr>
-          <w:p>
-            <w:pPr>
-              <w:spacing w:before="40" w:after="40"/>
-              <w:jc w:val="center"/>
-              <w:rPr>
-                <w:rFonts w:ascii="Times New Roman" w:hAnsi="Times New Roman" w:cs="Times New Roman"/>
-                <w:sz w:val="24"/>
-              </w:rPr>
-            </w:pPr>
-          </w:p>
-        </w:tc>
-        <w:tc>
-          <w:tcPr>
-            <w:tcW w:w="993" w:type="dxa"/>
-          </w:tcPr>
-          <w:p>
-            <w:pPr>
-              <w:spacing w:before="40" w:after="40"/>
-              <w:jc w:val="center"/>
-              <w:rPr>
-                <w:rFonts w:ascii="Times New Roman" w:hAnsi="Times New Roman" w:cs="Times New Roman"/>
-                <w:sz w:val="24"/>
-              </w:rPr>
-            </w:pPr>
-          </w:p>
-        </w:tc>
-        <w:tc>
-          <w:tcPr>
-            <w:tcW w:w="992" w:type="dxa"/>
-          </w:tcPr>
-          <w:p>
-            <w:pPr>
-              <w:spacing w:before="40" w:after="40"/>
-              <w:jc w:val="center"/>
-              <w:rPr>
-                <w:rFonts w:ascii="Times New Roman" w:hAnsi="Times New Roman" w:cs="Times New Roman"/>
-                <w:sz w:val="24"/>
-              </w:rPr>
-            </w:pPr>
-          </w:p>
-        </w:tc>
-        <w:tc>
-          <w:tcPr>
-            <w:tcW w:w="992" w:type="dxa"/>
+            <w:tcW w:w="1003" w:type="dxa"/>
+          </w:tcPr>
+          <w:p>
+            <w:pPr>
+              <w:spacing w:before="40" w:after="40"/>
+              <w:jc w:val="center"/>
+              <w:rPr>
+                <w:rFonts w:ascii="Times New Roman" w:hAnsi="Times New Roman" w:cs="Times New Roman"/>
+                <w:sz w:val="24"/>
+              </w:rPr>
+            </w:pPr>
+          </w:p>
+        </w:tc>
+        <w:tc>
+          <w:tcPr>
+            <w:tcW w:w="970" w:type="dxa"/>
+          </w:tcPr>
+          <w:p>
+            <w:pPr>
+              <w:spacing w:before="40" w:after="40"/>
+              <w:jc w:val="center"/>
+              <w:rPr>
+                <w:rFonts w:ascii="Times New Roman" w:hAnsi="Times New Roman" w:cs="Times New Roman"/>
+                <w:sz w:val="24"/>
+              </w:rPr>
+            </w:pPr>
+          </w:p>
+        </w:tc>
+        <w:tc>
+          <w:tcPr>
+            <w:tcW w:w="1003" w:type="dxa"/>
+          </w:tcPr>
+          <w:p>
+            <w:pPr>
+              <w:spacing w:before="40" w:after="40"/>
+              <w:jc w:val="center"/>
+              <w:rPr>
+                <w:rFonts w:ascii="Times New Roman" w:hAnsi="Times New Roman" w:cs="Times New Roman"/>
+                <w:sz w:val="24"/>
+              </w:rPr>
+            </w:pPr>
+          </w:p>
+        </w:tc>
+        <w:tc>
+          <w:tcPr>
+            <w:tcW w:w="941" w:type="dxa"/>
+          </w:tcPr>
+          <w:p>
+            <w:pPr>
+              <w:spacing w:before="40" w:after="40"/>
+              <w:jc w:val="center"/>
+              <w:rPr>
+                <w:rFonts w:ascii="Times New Roman" w:hAnsi="Times New Roman" w:cs="Times New Roman"/>
+                <w:sz w:val="24"/>
+              </w:rPr>
+            </w:pPr>
+          </w:p>
+        </w:tc>
+        <w:tc>
+          <w:tcPr>
+            <w:tcW w:w="967" w:type="dxa"/>
+          </w:tcPr>
+          <w:p>
+            <w:pPr>
+              <w:spacing w:before="40" w:after="40"/>
+              <w:jc w:val="center"/>
+              <w:rPr>
+                <w:rFonts w:ascii="Times New Roman" w:hAnsi="Times New Roman" w:cs="Times New Roman"/>
+                <w:sz w:val="24"/>
+              </w:rPr>
+            </w:pPr>
+          </w:p>
+        </w:tc>
+        <w:tc>
+          <w:tcPr>
+            <w:tcW w:w="912" w:type="dxa"/>
+          </w:tcPr>
+          <w:p>
+            <w:pPr>
+              <w:spacing w:before="40" w:after="40"/>
+              <w:jc w:val="center"/>
+              <w:rPr>
+                <w:rFonts w:ascii="Times New Roman" w:hAnsi="Times New Roman" w:cs="Times New Roman"/>
+                <w:sz w:val="24"/>
+              </w:rPr>
+            </w:pPr>
+          </w:p>
+        </w:tc>
+        <w:tc>
+          <w:tcPr>
+            <w:tcW w:w="816" w:type="dxa"/>
           </w:tcPr>
           <w:p>
             <w:pPr>
@@ -633,7 +634,7 @@
         </w:trPr>
         <w:tc>
           <w:tcPr>
-            <w:tcW w:w="3256" w:type="dxa"/>
+            <w:tcW w:w="2738" w:type="dxa"/>
           </w:tcPr>
           <w:p>
             <w:pPr>
@@ -649,95 +650,103 @@
                 <w:rFonts w:ascii="Times New Roman" w:hAnsi="Times New Roman" w:cs="Times New Roman"/>
                 <w:sz w:val="24"/>
               </w:rPr>
-              <w:t xml:space="preserve">(1) </w:t>
-            </w:r>
-            <w:r>
-              <w:rPr>
-                <w:rFonts w:ascii="Times New Roman" w:hAnsi="Times New Roman" w:cs="Times New Roman"/>
-                <w:sz w:val="24"/>
-              </w:rPr>
-              <w:t>Hiếm khi hợp tác</w:t>
-            </w:r>
-          </w:p>
-        </w:tc>
-        <w:tc>
-          <w:tcPr>
-            <w:tcW w:w="992" w:type="dxa"/>
-          </w:tcPr>
-          <w:p>
-            <w:pPr>
-              <w:spacing w:before="40" w:after="40"/>
-              <w:jc w:val="center"/>
-              <w:rPr>
-                <w:rFonts w:ascii="Times New Roman" w:hAnsi="Times New Roman" w:cs="Times New Roman"/>
-                <w:sz w:val="24"/>
-              </w:rPr>
-            </w:pPr>
-          </w:p>
-        </w:tc>
-        <w:tc>
-          <w:tcPr>
-            <w:tcW w:w="992" w:type="dxa"/>
-          </w:tcPr>
-          <w:p>
-            <w:pPr>
-              <w:spacing w:before="40" w:after="40"/>
-              <w:jc w:val="center"/>
-              <w:rPr>
-                <w:rFonts w:ascii="Times New Roman" w:hAnsi="Times New Roman" w:cs="Times New Roman"/>
-                <w:sz w:val="24"/>
-              </w:rPr>
-            </w:pPr>
-          </w:p>
-        </w:tc>
-        <w:tc>
-          <w:tcPr>
-            <w:tcW w:w="992" w:type="dxa"/>
-          </w:tcPr>
-          <w:p>
-            <w:pPr>
-              <w:spacing w:before="40" w:after="40"/>
-              <w:jc w:val="center"/>
-              <w:rPr>
-                <w:rFonts w:ascii="Times New Roman" w:hAnsi="Times New Roman" w:cs="Times New Roman"/>
-                <w:sz w:val="24"/>
-              </w:rPr>
-            </w:pPr>
-          </w:p>
-        </w:tc>
-        <w:tc>
-          <w:tcPr>
-            <w:tcW w:w="993" w:type="dxa"/>
-          </w:tcPr>
-          <w:p>
-            <w:pPr>
-              <w:spacing w:before="40" w:after="40"/>
-              <w:jc w:val="center"/>
-              <w:rPr>
-                <w:rFonts w:ascii="Times New Roman" w:hAnsi="Times New Roman" w:cs="Times New Roman"/>
-                <w:sz w:val="24"/>
-              </w:rPr>
-            </w:pPr>
-          </w:p>
-        </w:tc>
-        <w:tc>
-          <w:tcPr>
-            <w:tcW w:w="992" w:type="dxa"/>
-          </w:tcPr>
-          <w:p>
-            <w:pPr>
-              <w:spacing w:before="40" w:after="40"/>
-              <w:jc w:val="center"/>
-              <w:rPr>
-                <w:rFonts w:ascii="Times New Roman" w:hAnsi="Times New Roman" w:cs="Times New Roman"/>
-                <w:sz w:val="24"/>
-              </w:rPr>
-            </w:pPr>
-          </w:p>
-        </w:tc>
-        <w:tc>
-          <w:tcPr>
-            <w:tcW w:w="992" w:type="dxa"/>
+              <w:t>(1) Hiếm khi hợp tác</w:t>
+            </w:r>
+          </w:p>
+        </w:tc>
+        <w:tc>
+          <w:tcPr>
+            <w:tcW w:w="1003" w:type="dxa"/>
+          </w:tcPr>
+          <w:p>
+            <w:pPr>
+              <w:spacing w:before="40" w:after="40"/>
+              <w:jc w:val="center"/>
+              <w:rPr>
+                <w:rFonts w:ascii="Times New Roman" w:hAnsi="Times New Roman" w:cs="Times New Roman"/>
+                <w:sz w:val="24"/>
+              </w:rPr>
+            </w:pPr>
+          </w:p>
+        </w:tc>
+        <w:tc>
+          <w:tcPr>
+            <w:tcW w:w="970" w:type="dxa"/>
+          </w:tcPr>
+          <w:p>
+            <w:pPr>
+              <w:spacing w:before="40" w:after="40"/>
+              <w:jc w:val="center"/>
+              <w:rPr>
+                <w:rFonts w:ascii="Times New Roman" w:hAnsi="Times New Roman" w:cs="Times New Roman"/>
+                <w:sz w:val="24"/>
+              </w:rPr>
+            </w:pPr>
+          </w:p>
+        </w:tc>
+        <w:tc>
+          <w:tcPr>
+            <w:tcW w:w="1003" w:type="dxa"/>
+          </w:tcPr>
+          <w:p>
+            <w:pPr>
+              <w:spacing w:before="40" w:after="40"/>
+              <w:jc w:val="center"/>
+              <w:rPr>
+                <w:rFonts w:ascii="Times New Roman" w:hAnsi="Times New Roman" w:cs="Times New Roman"/>
+                <w:sz w:val="24"/>
+              </w:rPr>
+            </w:pPr>
+          </w:p>
+        </w:tc>
+        <w:tc>
+          <w:tcPr>
+            <w:tcW w:w="941" w:type="dxa"/>
+          </w:tcPr>
+          <w:p>
+            <w:pPr>
+              <w:spacing w:before="40" w:after="40"/>
+              <w:jc w:val="center"/>
+              <w:rPr>
+                <w:rFonts w:ascii="Times New Roman" w:hAnsi="Times New Roman" w:cs="Times New Roman"/>
+                <w:sz w:val="24"/>
+              </w:rPr>
+            </w:pPr>
+          </w:p>
+        </w:tc>
+        <w:tc>
+          <w:tcPr>
+            <w:tcW w:w="967" w:type="dxa"/>
+          </w:tcPr>
+          <w:p>
+            <w:pPr>
+              <w:spacing w:before="40" w:after="40"/>
+              <w:jc w:val="center"/>
+              <w:rPr>
+                <w:rFonts w:ascii="Times New Roman" w:hAnsi="Times New Roman" w:cs="Times New Roman"/>
+                <w:sz w:val="24"/>
+              </w:rPr>
+            </w:pPr>
+          </w:p>
+        </w:tc>
+        <w:tc>
+          <w:tcPr>
+            <w:tcW w:w="912" w:type="dxa"/>
+          </w:tcPr>
+          <w:p>
+            <w:pPr>
+              <w:spacing w:before="40" w:after="40"/>
+              <w:jc w:val="center"/>
+              <w:rPr>
+                <w:rFonts w:ascii="Times New Roman" w:hAnsi="Times New Roman" w:cs="Times New Roman"/>
+                <w:sz w:val="24"/>
+              </w:rPr>
+            </w:pPr>
+          </w:p>
+        </w:tc>
+        <w:tc>
+          <w:tcPr>
+            <w:tcW w:w="816" w:type="dxa"/>
           </w:tcPr>
           <w:p>
             <w:pPr>
@@ -757,7 +766,7 @@
         </w:trPr>
         <w:tc>
           <w:tcPr>
-            <w:tcW w:w="3256" w:type="dxa"/>
+            <w:tcW w:w="2738" w:type="dxa"/>
           </w:tcPr>
           <w:p>
             <w:pPr>
@@ -773,20 +782,13 @@
                 <w:rFonts w:ascii="Times New Roman" w:hAnsi="Times New Roman" w:cs="Times New Roman"/>
                 <w:sz w:val="24"/>
               </w:rPr>
-              <w:t xml:space="preserve">(2) </w:t>
-            </w:r>
-            <w:r>
-              <w:rPr>
-                <w:rFonts w:ascii="Times New Roman" w:hAnsi="Times New Roman" w:cs="Times New Roman"/>
-                <w:sz w:val="24"/>
-              </w:rPr>
-              <w:t>Thường xuyên hợp tác</w:t>
-            </w:r>
-          </w:p>
-        </w:tc>
-        <w:tc>
-          <w:tcPr>
-            <w:tcW w:w="992" w:type="dxa"/>
+              <w:t>(2) Thường xuyên hợp tác</w:t>
+            </w:r>
+          </w:p>
+        </w:tc>
+        <w:tc>
+          <w:tcPr>
+            <w:tcW w:w="1003" w:type="dxa"/>
             <w:vAlign w:val="center"/>
           </w:tcPr>
           <w:p>
@@ -809,7 +811,7 @@
         </w:tc>
         <w:tc>
           <w:tcPr>
-            <w:tcW w:w="992" w:type="dxa"/>
+            <w:tcW w:w="970" w:type="dxa"/>
             <w:vAlign w:val="center"/>
           </w:tcPr>
           <w:p>
@@ -832,7 +834,7 @@
         </w:tc>
         <w:tc>
           <w:tcPr>
-            <w:tcW w:w="992" w:type="dxa"/>
+            <w:tcW w:w="1003" w:type="dxa"/>
             <w:vAlign w:val="center"/>
           </w:tcPr>
           <w:p>
@@ -855,7 +857,7 @@
         </w:tc>
         <w:tc>
           <w:tcPr>
-            <w:tcW w:w="993" w:type="dxa"/>
+            <w:tcW w:w="941" w:type="dxa"/>
             <w:vAlign w:val="center"/>
           </w:tcPr>
           <w:p>
@@ -878,7 +880,7 @@
         </w:tc>
         <w:tc>
           <w:tcPr>
-            <w:tcW w:w="992" w:type="dxa"/>
+            <w:tcW w:w="967" w:type="dxa"/>
             <w:vAlign w:val="center"/>
           </w:tcPr>
           <w:p>
@@ -901,7 +903,7 @@
         </w:tc>
         <w:tc>
           <w:tcPr>
-            <w:tcW w:w="992" w:type="dxa"/>
+            <w:tcW w:w="912" w:type="dxa"/>
             <w:vAlign w:val="center"/>
           </w:tcPr>
           <w:p>
@@ -920,6 +922,21 @@
               </w:rPr>
               <w:t>x</w:t>
             </w:r>
+          </w:p>
+        </w:tc>
+        <w:tc>
+          <w:tcPr>
+            <w:tcW w:w="816" w:type="dxa"/>
+          </w:tcPr>
+          <w:p>
+            <w:pPr>
+              <w:spacing w:before="40" w:after="40"/>
+              <w:jc w:val="center"/>
+              <w:rPr>
+                <w:rFonts w:ascii="Times New Roman" w:hAnsi="Times New Roman" w:cs="Times New Roman"/>
+                <w:sz w:val="24"/>
+              </w:rPr>
+            </w:pPr>
           </w:p>
         </w:tc>
       </w:tr>
@@ -929,7 +946,7 @@
         </w:trPr>
         <w:tc>
           <w:tcPr>
-            <w:tcW w:w="3256" w:type="dxa"/>
+            <w:tcW w:w="2738" w:type="dxa"/>
           </w:tcPr>
           <w:p>
             <w:pPr>
@@ -945,105 +962,121 @@
                 <w:rFonts w:ascii="Times New Roman" w:hAnsi="Times New Roman" w:cs="Times New Roman"/>
                 <w:sz w:val="24"/>
               </w:rPr>
-              <w:t xml:space="preserve">(3) </w:t>
-            </w:r>
-            <w:r>
-              <w:rPr>
-                <w:rFonts w:ascii="Times New Roman" w:hAnsi="Times New Roman" w:cs="Times New Roman"/>
-                <w:sz w:val="24"/>
-              </w:rPr>
-              <w:t>Tích cực hợp tác</w:t>
-            </w:r>
-          </w:p>
-        </w:tc>
-        <w:tc>
-          <w:tcPr>
-            <w:tcW w:w="992" w:type="dxa"/>
-          </w:tcPr>
-          <w:p>
-            <w:pPr>
-              <w:spacing w:before="40" w:after="40"/>
-              <w:jc w:val="center"/>
-              <w:rPr>
-                <w:rFonts w:ascii="Times New Roman" w:hAnsi="Times New Roman" w:cs="Times New Roman"/>
-                <w:sz w:val="24"/>
-              </w:rPr>
-            </w:pPr>
-          </w:p>
-        </w:tc>
-        <w:tc>
-          <w:tcPr>
-            <w:tcW w:w="992" w:type="dxa"/>
-          </w:tcPr>
-          <w:p>
-            <w:pPr>
-              <w:spacing w:before="40" w:after="40"/>
-              <w:jc w:val="center"/>
-              <w:rPr>
-                <w:rFonts w:ascii="Times New Roman" w:hAnsi="Times New Roman" w:cs="Times New Roman"/>
-                <w:sz w:val="24"/>
-              </w:rPr>
-            </w:pPr>
-          </w:p>
-        </w:tc>
-        <w:tc>
-          <w:tcPr>
-            <w:tcW w:w="992" w:type="dxa"/>
-          </w:tcPr>
-          <w:p>
-            <w:pPr>
-              <w:spacing w:before="40" w:after="40"/>
-              <w:jc w:val="center"/>
-              <w:rPr>
-                <w:rFonts w:ascii="Times New Roman" w:hAnsi="Times New Roman" w:cs="Times New Roman"/>
-                <w:sz w:val="24"/>
-              </w:rPr>
-            </w:pPr>
-          </w:p>
-        </w:tc>
-        <w:tc>
-          <w:tcPr>
-            <w:tcW w:w="993" w:type="dxa"/>
-          </w:tcPr>
-          <w:p>
-            <w:pPr>
-              <w:spacing w:before="40" w:after="40"/>
-              <w:jc w:val="center"/>
-              <w:rPr>
-                <w:rFonts w:ascii="Times New Roman" w:hAnsi="Times New Roman" w:cs="Times New Roman"/>
-                <w:sz w:val="24"/>
-              </w:rPr>
-            </w:pPr>
-          </w:p>
-        </w:tc>
-        <w:tc>
-          <w:tcPr>
-            <w:tcW w:w="992" w:type="dxa"/>
-          </w:tcPr>
-          <w:p>
-            <w:pPr>
-              <w:spacing w:before="40" w:after="40"/>
-              <w:jc w:val="center"/>
-              <w:rPr>
-                <w:rFonts w:ascii="Times New Roman" w:hAnsi="Times New Roman" w:cs="Times New Roman"/>
-                <w:sz w:val="24"/>
-              </w:rPr>
-            </w:pPr>
-          </w:p>
-        </w:tc>
-        <w:tc>
-          <w:tcPr>
-            <w:tcW w:w="992" w:type="dxa"/>
-          </w:tcPr>
-          <w:p>
-            <w:pPr>
-              <w:spacing w:before="40" w:after="40"/>
-              <w:jc w:val="center"/>
-              <w:rPr>
-                <w:rFonts w:ascii="Times New Roman" w:hAnsi="Times New Roman" w:cs="Times New Roman"/>
-                <w:sz w:val="24"/>
-              </w:rPr>
-            </w:pPr>
+              <w:t>(3) Tích cực hợp tác</w:t>
+            </w:r>
+          </w:p>
+        </w:tc>
+        <w:tc>
+          <w:tcPr>
+            <w:tcW w:w="1003" w:type="dxa"/>
+          </w:tcPr>
+          <w:p>
+            <w:pPr>
+              <w:spacing w:before="40" w:after="40"/>
+              <w:jc w:val="center"/>
+              <w:rPr>
+                <w:rFonts w:ascii="Times New Roman" w:hAnsi="Times New Roman" w:cs="Times New Roman"/>
+                <w:sz w:val="24"/>
+              </w:rPr>
+            </w:pPr>
+          </w:p>
+        </w:tc>
+        <w:tc>
+          <w:tcPr>
+            <w:tcW w:w="970" w:type="dxa"/>
+          </w:tcPr>
+          <w:p>
+            <w:pPr>
+              <w:spacing w:before="40" w:after="40"/>
+              <w:jc w:val="center"/>
+              <w:rPr>
+                <w:rFonts w:ascii="Times New Roman" w:hAnsi="Times New Roman" w:cs="Times New Roman"/>
+                <w:sz w:val="24"/>
+              </w:rPr>
+            </w:pPr>
+          </w:p>
+        </w:tc>
+        <w:tc>
+          <w:tcPr>
+            <w:tcW w:w="1003" w:type="dxa"/>
+          </w:tcPr>
+          <w:p>
+            <w:pPr>
+              <w:spacing w:before="40" w:after="40"/>
+              <w:jc w:val="center"/>
+              <w:rPr>
+                <w:rFonts w:ascii="Times New Roman" w:hAnsi="Times New Roman" w:cs="Times New Roman"/>
+                <w:sz w:val="24"/>
+              </w:rPr>
+            </w:pPr>
+          </w:p>
+        </w:tc>
+        <w:tc>
+          <w:tcPr>
+            <w:tcW w:w="941" w:type="dxa"/>
+          </w:tcPr>
+          <w:p>
+            <w:pPr>
+              <w:spacing w:before="40" w:after="40"/>
+              <w:jc w:val="center"/>
+              <w:rPr>
+                <w:rFonts w:ascii="Times New Roman" w:hAnsi="Times New Roman" w:cs="Times New Roman"/>
+                <w:sz w:val="24"/>
+              </w:rPr>
+            </w:pPr>
+          </w:p>
+        </w:tc>
+        <w:tc>
+          <w:tcPr>
+            <w:tcW w:w="967" w:type="dxa"/>
+          </w:tcPr>
+          <w:p>
+            <w:pPr>
+              <w:spacing w:before="40" w:after="40"/>
+              <w:jc w:val="center"/>
+              <w:rPr>
+                <w:rFonts w:ascii="Times New Roman" w:hAnsi="Times New Roman" w:cs="Times New Roman"/>
+                <w:sz w:val="24"/>
+              </w:rPr>
+            </w:pPr>
+          </w:p>
+        </w:tc>
+        <w:tc>
+          <w:tcPr>
+            <w:tcW w:w="912" w:type="dxa"/>
+          </w:tcPr>
+          <w:p>
+            <w:pPr>
+              <w:spacing w:before="40" w:after="40"/>
+              <w:jc w:val="center"/>
+              <w:rPr>
+                <w:rFonts w:ascii="Times New Roman" w:hAnsi="Times New Roman" w:cs="Times New Roman"/>
+                <w:sz w:val="24"/>
+              </w:rPr>
+            </w:pPr>
+          </w:p>
+        </w:tc>
+        <w:tc>
+          <w:tcPr>
+            <w:tcW w:w="816" w:type="dxa"/>
+            <w:vAlign w:val="center"/>
+          </w:tcPr>
+          <w:p>
+            <w:pPr>
+              <w:spacing w:before="40" w:after="40"/>
+              <w:jc w:val="center"/>
+              <w:rPr>
+                <w:rFonts w:ascii="Times New Roman" w:hAnsi="Times New Roman" w:cs="Times New Roman"/>
+                <w:sz w:val="24"/>
+              </w:rPr>
+            </w:pPr>
+            <w:r>
+              <w:rPr>
+                <w:rFonts w:ascii="Times New Roman" w:hAnsi="Times New Roman" w:cs="Times New Roman"/>
+                <w:sz w:val="24"/>
+              </w:rPr>
+              <w:t>x</w:t>
+            </w:r>
           </w:p>
         </w:tc>
       </w:tr>
@@ -1053,8 +1086,8 @@
         </w:trPr>
         <w:tc>
           <w:tcPr>
-            <w:tcW w:w="9209" w:type="dxa"/>
-            <w:gridSpan w:val="7"/>
+            <w:tcW w:w="9350" w:type="dxa"/>
+            <w:gridSpan w:val="8"/>
           </w:tcPr>
           <w:p>
             <w:pPr>
@@ -1099,7 +1132,7 @@
         </w:trPr>
         <w:tc>
           <w:tcPr>
-            <w:tcW w:w="3256" w:type="dxa"/>
+            <w:tcW w:w="2738" w:type="dxa"/>
           </w:tcPr>
           <w:p>
             <w:pPr>
@@ -1115,95 +1148,103 @@
                 <w:rFonts w:ascii="Times New Roman" w:hAnsi="Times New Roman" w:cs="Times New Roman"/>
                 <w:sz w:val="24"/>
               </w:rPr>
-              <w:t xml:space="preserve">(0) </w:t>
-            </w:r>
-            <w:r>
-              <w:rPr>
-                <w:rFonts w:ascii="Times New Roman" w:hAnsi="Times New Roman" w:cs="Times New Roman"/>
-                <w:sz w:val="24"/>
-              </w:rPr>
-              <w:t>Không hoàn thành</w:t>
-            </w:r>
-          </w:p>
-        </w:tc>
-        <w:tc>
-          <w:tcPr>
-            <w:tcW w:w="992" w:type="dxa"/>
-          </w:tcPr>
-          <w:p>
-            <w:pPr>
-              <w:spacing w:before="40" w:after="40"/>
-              <w:jc w:val="center"/>
-              <w:rPr>
-                <w:rFonts w:ascii="Times New Roman" w:hAnsi="Times New Roman" w:cs="Times New Roman"/>
-                <w:sz w:val="24"/>
-              </w:rPr>
-            </w:pPr>
-          </w:p>
-        </w:tc>
-        <w:tc>
-          <w:tcPr>
-            <w:tcW w:w="992" w:type="dxa"/>
-          </w:tcPr>
-          <w:p>
-            <w:pPr>
-              <w:spacing w:before="40" w:after="40"/>
-              <w:jc w:val="center"/>
-              <w:rPr>
-                <w:rFonts w:ascii="Times New Roman" w:hAnsi="Times New Roman" w:cs="Times New Roman"/>
-                <w:sz w:val="24"/>
-              </w:rPr>
-            </w:pPr>
-          </w:p>
-        </w:tc>
-        <w:tc>
-          <w:tcPr>
-            <w:tcW w:w="992" w:type="dxa"/>
-          </w:tcPr>
-          <w:p>
-            <w:pPr>
-              <w:spacing w:before="40" w:after="40"/>
-              <w:jc w:val="center"/>
-              <w:rPr>
-                <w:rFonts w:ascii="Times New Roman" w:hAnsi="Times New Roman" w:cs="Times New Roman"/>
-                <w:sz w:val="24"/>
-              </w:rPr>
-            </w:pPr>
-          </w:p>
-        </w:tc>
-        <w:tc>
-          <w:tcPr>
-            <w:tcW w:w="993" w:type="dxa"/>
-          </w:tcPr>
-          <w:p>
-            <w:pPr>
-              <w:spacing w:before="40" w:after="40"/>
-              <w:jc w:val="center"/>
-              <w:rPr>
-                <w:rFonts w:ascii="Times New Roman" w:hAnsi="Times New Roman" w:cs="Times New Roman"/>
-                <w:sz w:val="24"/>
-              </w:rPr>
-            </w:pPr>
-          </w:p>
-        </w:tc>
-        <w:tc>
-          <w:tcPr>
-            <w:tcW w:w="992" w:type="dxa"/>
-          </w:tcPr>
-          <w:p>
-            <w:pPr>
-              <w:spacing w:before="40" w:after="40"/>
-              <w:jc w:val="center"/>
-              <w:rPr>
-                <w:rFonts w:ascii="Times New Roman" w:hAnsi="Times New Roman" w:cs="Times New Roman"/>
-                <w:sz w:val="24"/>
-              </w:rPr>
-            </w:pPr>
-          </w:p>
-        </w:tc>
-        <w:tc>
-          <w:tcPr>
-            <w:tcW w:w="992" w:type="dxa"/>
+              <w:t>(0) Không hoàn thành</w:t>
+            </w:r>
+          </w:p>
+        </w:tc>
+        <w:tc>
+          <w:tcPr>
+            <w:tcW w:w="1003" w:type="dxa"/>
+          </w:tcPr>
+          <w:p>
+            <w:pPr>
+              <w:spacing w:before="40" w:after="40"/>
+              <w:jc w:val="center"/>
+              <w:rPr>
+                <w:rFonts w:ascii="Times New Roman" w:hAnsi="Times New Roman" w:cs="Times New Roman"/>
+                <w:sz w:val="24"/>
+              </w:rPr>
+            </w:pPr>
+          </w:p>
+        </w:tc>
+        <w:tc>
+          <w:tcPr>
+            <w:tcW w:w="970" w:type="dxa"/>
+          </w:tcPr>
+          <w:p>
+            <w:pPr>
+              <w:spacing w:before="40" w:after="40"/>
+              <w:jc w:val="center"/>
+              <w:rPr>
+                <w:rFonts w:ascii="Times New Roman" w:hAnsi="Times New Roman" w:cs="Times New Roman"/>
+                <w:sz w:val="24"/>
+              </w:rPr>
+            </w:pPr>
+          </w:p>
+        </w:tc>
+        <w:tc>
+          <w:tcPr>
+            <w:tcW w:w="1003" w:type="dxa"/>
+          </w:tcPr>
+          <w:p>
+            <w:pPr>
+              <w:spacing w:before="40" w:after="40"/>
+              <w:jc w:val="center"/>
+              <w:rPr>
+                <w:rFonts w:ascii="Times New Roman" w:hAnsi="Times New Roman" w:cs="Times New Roman"/>
+                <w:sz w:val="24"/>
+              </w:rPr>
+            </w:pPr>
+          </w:p>
+        </w:tc>
+        <w:tc>
+          <w:tcPr>
+            <w:tcW w:w="941" w:type="dxa"/>
+          </w:tcPr>
+          <w:p>
+            <w:pPr>
+              <w:spacing w:before="40" w:after="40"/>
+              <w:jc w:val="center"/>
+              <w:rPr>
+                <w:rFonts w:ascii="Times New Roman" w:hAnsi="Times New Roman" w:cs="Times New Roman"/>
+                <w:sz w:val="24"/>
+              </w:rPr>
+            </w:pPr>
+          </w:p>
+        </w:tc>
+        <w:tc>
+          <w:tcPr>
+            <w:tcW w:w="967" w:type="dxa"/>
+          </w:tcPr>
+          <w:p>
+            <w:pPr>
+              <w:spacing w:before="40" w:after="40"/>
+              <w:jc w:val="center"/>
+              <w:rPr>
+                <w:rFonts w:ascii="Times New Roman" w:hAnsi="Times New Roman" w:cs="Times New Roman"/>
+                <w:sz w:val="24"/>
+              </w:rPr>
+            </w:pPr>
+          </w:p>
+        </w:tc>
+        <w:tc>
+          <w:tcPr>
+            <w:tcW w:w="912" w:type="dxa"/>
+          </w:tcPr>
+          <w:p>
+            <w:pPr>
+              <w:spacing w:before="40" w:after="40"/>
+              <w:jc w:val="center"/>
+              <w:rPr>
+                <w:rFonts w:ascii="Times New Roman" w:hAnsi="Times New Roman" w:cs="Times New Roman"/>
+                <w:sz w:val="24"/>
+              </w:rPr>
+            </w:pPr>
+          </w:p>
+        </w:tc>
+        <w:tc>
+          <w:tcPr>
+            <w:tcW w:w="816" w:type="dxa"/>
           </w:tcPr>
           <w:p>
             <w:pPr>
@@ -1223,7 +1264,7 @@
         </w:trPr>
         <w:tc>
           <w:tcPr>
-            <w:tcW w:w="3256" w:type="dxa"/>
+            <w:tcW w:w="2738" w:type="dxa"/>
           </w:tcPr>
           <w:p>
             <w:pPr>
@@ -1239,95 +1280,103 @@
                 <w:rFonts w:ascii="Times New Roman" w:hAnsi="Times New Roman" w:cs="Times New Roman"/>
                 <w:sz w:val="24"/>
               </w:rPr>
-              <w:t xml:space="preserve">(1) </w:t>
-            </w:r>
-            <w:r>
-              <w:rPr>
-                <w:rFonts w:ascii="Times New Roman" w:hAnsi="Times New Roman" w:cs="Times New Roman"/>
-                <w:sz w:val="24"/>
-              </w:rPr>
-              <w:t>Hoàn thành</w:t>
-            </w:r>
-          </w:p>
-        </w:tc>
-        <w:tc>
-          <w:tcPr>
-            <w:tcW w:w="992" w:type="dxa"/>
-          </w:tcPr>
-          <w:p>
-            <w:pPr>
-              <w:spacing w:before="40" w:after="40"/>
-              <w:jc w:val="center"/>
-              <w:rPr>
-                <w:rFonts w:ascii="Times New Roman" w:hAnsi="Times New Roman" w:cs="Times New Roman"/>
-                <w:sz w:val="24"/>
-              </w:rPr>
-            </w:pPr>
-          </w:p>
-        </w:tc>
-        <w:tc>
-          <w:tcPr>
-            <w:tcW w:w="992" w:type="dxa"/>
-          </w:tcPr>
-          <w:p>
-            <w:pPr>
-              <w:spacing w:before="40" w:after="40"/>
-              <w:jc w:val="center"/>
-              <w:rPr>
-                <w:rFonts w:ascii="Times New Roman" w:hAnsi="Times New Roman" w:cs="Times New Roman"/>
-                <w:sz w:val="24"/>
-              </w:rPr>
-            </w:pPr>
-          </w:p>
-        </w:tc>
-        <w:tc>
-          <w:tcPr>
-            <w:tcW w:w="992" w:type="dxa"/>
-          </w:tcPr>
-          <w:p>
-            <w:pPr>
-              <w:spacing w:before="40" w:after="40"/>
-              <w:jc w:val="center"/>
-              <w:rPr>
-                <w:rFonts w:ascii="Times New Roman" w:hAnsi="Times New Roman" w:cs="Times New Roman"/>
-                <w:sz w:val="24"/>
-              </w:rPr>
-            </w:pPr>
-          </w:p>
-        </w:tc>
-        <w:tc>
-          <w:tcPr>
-            <w:tcW w:w="993" w:type="dxa"/>
-          </w:tcPr>
-          <w:p>
-            <w:pPr>
-              <w:spacing w:before="40" w:after="40"/>
-              <w:jc w:val="center"/>
-              <w:rPr>
-                <w:rFonts w:ascii="Times New Roman" w:hAnsi="Times New Roman" w:cs="Times New Roman"/>
-                <w:sz w:val="24"/>
-              </w:rPr>
-            </w:pPr>
-          </w:p>
-        </w:tc>
-        <w:tc>
-          <w:tcPr>
-            <w:tcW w:w="992" w:type="dxa"/>
-          </w:tcPr>
-          <w:p>
-            <w:pPr>
-              <w:spacing w:before="40" w:after="40"/>
-              <w:jc w:val="center"/>
-              <w:rPr>
-                <w:rFonts w:ascii="Times New Roman" w:hAnsi="Times New Roman" w:cs="Times New Roman"/>
-                <w:sz w:val="24"/>
-              </w:rPr>
-            </w:pPr>
-          </w:p>
-        </w:tc>
-        <w:tc>
-          <w:tcPr>
-            <w:tcW w:w="992" w:type="dxa"/>
+              <w:t>(1) Hoàn thành</w:t>
+            </w:r>
+          </w:p>
+        </w:tc>
+        <w:tc>
+          <w:tcPr>
+            <w:tcW w:w="1003" w:type="dxa"/>
+          </w:tcPr>
+          <w:p>
+            <w:pPr>
+              <w:spacing w:before="40" w:after="40"/>
+              <w:jc w:val="center"/>
+              <w:rPr>
+                <w:rFonts w:ascii="Times New Roman" w:hAnsi="Times New Roman" w:cs="Times New Roman"/>
+                <w:sz w:val="24"/>
+              </w:rPr>
+            </w:pPr>
+          </w:p>
+        </w:tc>
+        <w:tc>
+          <w:tcPr>
+            <w:tcW w:w="970" w:type="dxa"/>
+          </w:tcPr>
+          <w:p>
+            <w:pPr>
+              <w:spacing w:before="40" w:after="40"/>
+              <w:jc w:val="center"/>
+              <w:rPr>
+                <w:rFonts w:ascii="Times New Roman" w:hAnsi="Times New Roman" w:cs="Times New Roman"/>
+                <w:sz w:val="24"/>
+              </w:rPr>
+            </w:pPr>
+          </w:p>
+        </w:tc>
+        <w:tc>
+          <w:tcPr>
+            <w:tcW w:w="1003" w:type="dxa"/>
+          </w:tcPr>
+          <w:p>
+            <w:pPr>
+              <w:spacing w:before="40" w:after="40"/>
+              <w:jc w:val="center"/>
+              <w:rPr>
+                <w:rFonts w:ascii="Times New Roman" w:hAnsi="Times New Roman" w:cs="Times New Roman"/>
+                <w:sz w:val="24"/>
+              </w:rPr>
+            </w:pPr>
+          </w:p>
+        </w:tc>
+        <w:tc>
+          <w:tcPr>
+            <w:tcW w:w="941" w:type="dxa"/>
+          </w:tcPr>
+          <w:p>
+            <w:pPr>
+              <w:spacing w:before="40" w:after="40"/>
+              <w:jc w:val="center"/>
+              <w:rPr>
+                <w:rFonts w:ascii="Times New Roman" w:hAnsi="Times New Roman" w:cs="Times New Roman"/>
+                <w:sz w:val="24"/>
+              </w:rPr>
+            </w:pPr>
+          </w:p>
+        </w:tc>
+        <w:tc>
+          <w:tcPr>
+            <w:tcW w:w="967" w:type="dxa"/>
+          </w:tcPr>
+          <w:p>
+            <w:pPr>
+              <w:spacing w:before="40" w:after="40"/>
+              <w:jc w:val="center"/>
+              <w:rPr>
+                <w:rFonts w:ascii="Times New Roman" w:hAnsi="Times New Roman" w:cs="Times New Roman"/>
+                <w:sz w:val="24"/>
+              </w:rPr>
+            </w:pPr>
+          </w:p>
+        </w:tc>
+        <w:tc>
+          <w:tcPr>
+            <w:tcW w:w="912" w:type="dxa"/>
+          </w:tcPr>
+          <w:p>
+            <w:pPr>
+              <w:spacing w:before="40" w:after="40"/>
+              <w:jc w:val="center"/>
+              <w:rPr>
+                <w:rFonts w:ascii="Times New Roman" w:hAnsi="Times New Roman" w:cs="Times New Roman"/>
+                <w:sz w:val="24"/>
+              </w:rPr>
+            </w:pPr>
+          </w:p>
+        </w:tc>
+        <w:tc>
+          <w:tcPr>
+            <w:tcW w:w="816" w:type="dxa"/>
           </w:tcPr>
           <w:p>
             <w:pPr>
@@ -1347,7 +1396,7 @@
         </w:trPr>
         <w:tc>
           <w:tcPr>
-            <w:tcW w:w="3256" w:type="dxa"/>
+            <w:tcW w:w="2738" w:type="dxa"/>
           </w:tcPr>
           <w:p>
             <w:pPr>
@@ -1363,20 +1412,13 @@
                 <w:rFonts w:ascii="Times New Roman" w:hAnsi="Times New Roman" w:cs="Times New Roman"/>
                 <w:sz w:val="24"/>
               </w:rPr>
-              <w:t xml:space="preserve">(2) </w:t>
-            </w:r>
-            <w:r>
-              <w:rPr>
-                <w:rFonts w:ascii="Times New Roman" w:hAnsi="Times New Roman" w:cs="Times New Roman"/>
-                <w:sz w:val="24"/>
-              </w:rPr>
-              <w:t>Hoàn thành tốt</w:t>
-            </w:r>
-          </w:p>
-        </w:tc>
-        <w:tc>
-          <w:tcPr>
-            <w:tcW w:w="992" w:type="dxa"/>
+              <w:t>(2) Hoàn thành tốt</w:t>
+            </w:r>
+          </w:p>
+        </w:tc>
+        <w:tc>
+          <w:tcPr>
+            <w:tcW w:w="1003" w:type="dxa"/>
             <w:vAlign w:val="center"/>
           </w:tcPr>
           <w:p>
@@ -1392,7 +1434,7 @@
         </w:tc>
         <w:tc>
           <w:tcPr>
-            <w:tcW w:w="992" w:type="dxa"/>
+            <w:tcW w:w="970" w:type="dxa"/>
             <w:vAlign w:val="center"/>
           </w:tcPr>
           <w:p>
@@ -1415,7 +1457,7 @@
         </w:tc>
         <w:tc>
           <w:tcPr>
-            <w:tcW w:w="992" w:type="dxa"/>
+            <w:tcW w:w="1003" w:type="dxa"/>
             <w:vAlign w:val="center"/>
           </w:tcPr>
           <w:p>
@@ -1438,7 +1480,7 @@
         </w:tc>
         <w:tc>
           <w:tcPr>
-            <w:tcW w:w="993" w:type="dxa"/>
+            <w:tcW w:w="941" w:type="dxa"/>
             <w:vAlign w:val="center"/>
           </w:tcPr>
           <w:p>
@@ -1454,7 +1496,7 @@
         </w:tc>
         <w:tc>
           <w:tcPr>
-            <w:tcW w:w="992" w:type="dxa"/>
+            <w:tcW w:w="967" w:type="dxa"/>
             <w:vAlign w:val="center"/>
           </w:tcPr>
           <w:p>
@@ -1477,7 +1519,7 @@
         </w:tc>
         <w:tc>
           <w:tcPr>
-            <w:tcW w:w="992" w:type="dxa"/>
+            <w:tcW w:w="912" w:type="dxa"/>
             <w:vAlign w:val="center"/>
           </w:tcPr>
           <w:p>
@@ -1496,6 +1538,21 @@
               </w:rPr>
               <w:t>x</w:t>
             </w:r>
+          </w:p>
+        </w:tc>
+        <w:tc>
+          <w:tcPr>
+            <w:tcW w:w="816" w:type="dxa"/>
+          </w:tcPr>
+          <w:p>
+            <w:pPr>
+              <w:spacing w:before="40" w:after="40"/>
+              <w:jc w:val="center"/>
+              <w:rPr>
+                <w:rFonts w:ascii="Times New Roman" w:hAnsi="Times New Roman" w:cs="Times New Roman"/>
+                <w:sz w:val="24"/>
+              </w:rPr>
+            </w:pPr>
           </w:p>
         </w:tc>
       </w:tr>
@@ -1505,7 +1562,7 @@
         </w:trPr>
         <w:tc>
           <w:tcPr>
-            <w:tcW w:w="3256" w:type="dxa"/>
+            <w:tcW w:w="2738" w:type="dxa"/>
           </w:tcPr>
           <w:p>
             <w:pPr>
@@ -1521,20 +1578,13 @@
                 <w:rFonts w:ascii="Times New Roman" w:hAnsi="Times New Roman" w:cs="Times New Roman"/>
                 <w:sz w:val="24"/>
               </w:rPr>
-              <w:t xml:space="preserve">(3) </w:t>
-            </w:r>
-            <w:r>
-              <w:rPr>
-                <w:rFonts w:ascii="Times New Roman" w:hAnsi="Times New Roman" w:cs="Times New Roman"/>
-                <w:sz w:val="24"/>
-              </w:rPr>
-              <w:t>Hoàn thành xuất sắc</w:t>
-            </w:r>
-          </w:p>
-        </w:tc>
-        <w:tc>
-          <w:tcPr>
-            <w:tcW w:w="992" w:type="dxa"/>
+              <w:t>(3) Hoàn thành xuất sắc</w:t>
+            </w:r>
+          </w:p>
+        </w:tc>
+        <w:tc>
+          <w:tcPr>
+            <w:tcW w:w="1003" w:type="dxa"/>
             <w:vAlign w:val="center"/>
           </w:tcPr>
           <w:p>
@@ -1557,7 +1607,7 @@
         </w:tc>
         <w:tc>
           <w:tcPr>
-            <w:tcW w:w="992" w:type="dxa"/>
+            <w:tcW w:w="970" w:type="dxa"/>
             <w:vAlign w:val="center"/>
           </w:tcPr>
           <w:p>
@@ -1573,7 +1623,7 @@
         </w:tc>
         <w:tc>
           <w:tcPr>
-            <w:tcW w:w="992" w:type="dxa"/>
+            <w:tcW w:w="1003" w:type="dxa"/>
             <w:vAlign w:val="center"/>
           </w:tcPr>
           <w:p>
@@ -1589,7 +1639,7 @@
         </w:tc>
         <w:tc>
           <w:tcPr>
-            <w:tcW w:w="993" w:type="dxa"/>
+            <w:tcW w:w="941" w:type="dxa"/>
             <w:vAlign w:val="center"/>
           </w:tcPr>
           <w:p>
@@ -1612,7 +1662,7 @@
         </w:tc>
         <w:tc>
           <w:tcPr>
-            <w:tcW w:w="992" w:type="dxa"/>
+            <w:tcW w:w="967" w:type="dxa"/>
             <w:vAlign w:val="center"/>
           </w:tcPr>
           <w:p>
@@ -1628,7 +1678,7 @@
         </w:tc>
         <w:tc>
           <w:tcPr>
-            <w:tcW w:w="992" w:type="dxa"/>
+            <w:tcW w:w="912" w:type="dxa"/>
             <w:vAlign w:val="center"/>
           </w:tcPr>
           <w:p>
@@ -1640,6 +1690,29 @@
                 <w:sz w:val="24"/>
               </w:rPr>
             </w:pPr>
+          </w:p>
+        </w:tc>
+        <w:tc>
+          <w:tcPr>
+            <w:tcW w:w="816" w:type="dxa"/>
+            <w:vAlign w:val="center"/>
+          </w:tcPr>
+          <w:p>
+            <w:pPr>
+              <w:spacing w:before="40" w:after="40"/>
+              <w:jc w:val="center"/>
+              <w:rPr>
+                <w:rFonts w:ascii="Times New Roman" w:hAnsi="Times New Roman" w:cs="Times New Roman"/>
+                <w:sz w:val="24"/>
+              </w:rPr>
+            </w:pPr>
+            <w:r>
+              <w:rPr>
+                <w:rFonts w:ascii="Times New Roman" w:hAnsi="Times New Roman" w:cs="Times New Roman"/>
+                <w:sz w:val="24"/>
+              </w:rPr>
+              <w:t>x</w:t>
+            </w:r>
           </w:p>
         </w:tc>
       </w:tr>
@@ -1649,8 +1722,8 @@
         </w:trPr>
         <w:tc>
           <w:tcPr>
-            <w:tcW w:w="9209" w:type="dxa"/>
-            <w:gridSpan w:val="7"/>
+            <w:tcW w:w="9350" w:type="dxa"/>
+            <w:gridSpan w:val="8"/>
             <w:vAlign w:val="center"/>
           </w:tcPr>
           <w:p>
@@ -1687,6 +1760,8 @@
               </w:rPr>
               <w:t>Lắng nghe và tiếp thu ý kiến của các thành viên khác</w:t>
             </w:r>
+            <w:bookmarkStart w:id="0" w:name="_GoBack"/>
+            <w:bookmarkEnd w:id="0"/>
           </w:p>
         </w:tc>
       </w:tr>
@@ -1696,7 +1771,7 @@
         </w:trPr>
         <w:tc>
           <w:tcPr>
-            <w:tcW w:w="3256" w:type="dxa"/>
+            <w:tcW w:w="2738" w:type="dxa"/>
           </w:tcPr>
           <w:p>
             <w:pPr>
@@ -1712,102 +1787,103 @@
                 <w:rFonts w:ascii="Times New Roman" w:hAnsi="Times New Roman" w:cs="Times New Roman"/>
                 <w:sz w:val="24"/>
               </w:rPr>
-              <w:t xml:space="preserve">(0) </w:t>
-            </w:r>
-            <w:r>
-              <w:rPr>
-                <w:rFonts w:ascii="Times New Roman" w:hAnsi="Times New Roman" w:cs="Times New Roman"/>
-                <w:sz w:val="24"/>
-              </w:rPr>
-              <w:t xml:space="preserve">Không </w:t>
-            </w:r>
-            <w:r>
-              <w:rPr>
-                <w:rFonts w:ascii="Times New Roman" w:hAnsi="Times New Roman" w:cs="Times New Roman"/>
-                <w:sz w:val="24"/>
-              </w:rPr>
-              <w:t>bao giờ lắng nghe và tiếp thu</w:t>
-            </w:r>
-          </w:p>
-        </w:tc>
-        <w:tc>
-          <w:tcPr>
-            <w:tcW w:w="992" w:type="dxa"/>
-          </w:tcPr>
-          <w:p>
-            <w:pPr>
-              <w:spacing w:before="40" w:after="40"/>
-              <w:jc w:val="center"/>
-              <w:rPr>
-                <w:rFonts w:ascii="Times New Roman" w:hAnsi="Times New Roman" w:cs="Times New Roman"/>
-                <w:sz w:val="24"/>
-              </w:rPr>
-            </w:pPr>
-          </w:p>
-        </w:tc>
-        <w:tc>
-          <w:tcPr>
-            <w:tcW w:w="992" w:type="dxa"/>
-          </w:tcPr>
-          <w:p>
-            <w:pPr>
-              <w:spacing w:before="40" w:after="40"/>
-              <w:jc w:val="center"/>
-              <w:rPr>
-                <w:rFonts w:ascii="Times New Roman" w:hAnsi="Times New Roman" w:cs="Times New Roman"/>
-                <w:sz w:val="24"/>
-              </w:rPr>
-            </w:pPr>
-          </w:p>
-        </w:tc>
-        <w:tc>
-          <w:tcPr>
-            <w:tcW w:w="992" w:type="dxa"/>
-          </w:tcPr>
-          <w:p>
-            <w:pPr>
-              <w:spacing w:before="40" w:after="40"/>
-              <w:jc w:val="center"/>
-              <w:rPr>
-                <w:rFonts w:ascii="Times New Roman" w:hAnsi="Times New Roman" w:cs="Times New Roman"/>
-                <w:sz w:val="24"/>
-              </w:rPr>
-            </w:pPr>
-          </w:p>
-        </w:tc>
-        <w:tc>
-          <w:tcPr>
-            <w:tcW w:w="993" w:type="dxa"/>
-          </w:tcPr>
-          <w:p>
-            <w:pPr>
-              <w:spacing w:before="40" w:after="40"/>
-              <w:jc w:val="center"/>
-              <w:rPr>
-                <w:rFonts w:ascii="Times New Roman" w:hAnsi="Times New Roman" w:cs="Times New Roman"/>
-                <w:sz w:val="24"/>
-              </w:rPr>
-            </w:pPr>
-          </w:p>
-        </w:tc>
-        <w:tc>
-          <w:tcPr>
-            <w:tcW w:w="992" w:type="dxa"/>
-          </w:tcPr>
-          <w:p>
-            <w:pPr>
-              <w:spacing w:before="40" w:after="40"/>
-              <w:jc w:val="center"/>
-              <w:rPr>
-                <w:rFonts w:ascii="Times New Roman" w:hAnsi="Times New Roman" w:cs="Times New Roman"/>
-                <w:sz w:val="24"/>
-              </w:rPr>
-            </w:pPr>
-          </w:p>
-        </w:tc>
-        <w:tc>
-          <w:tcPr>
-            <w:tcW w:w="992" w:type="dxa"/>
+              <w:t>(0) Không bao giờ lắng nghe và tiếp thu</w:t>
+            </w:r>
+          </w:p>
+        </w:tc>
+        <w:tc>
+          <w:tcPr>
+            <w:tcW w:w="1003" w:type="dxa"/>
+          </w:tcPr>
+          <w:p>
+            <w:pPr>
+              <w:spacing w:before="40" w:after="40"/>
+              <w:jc w:val="center"/>
+              <w:rPr>
+                <w:rFonts w:ascii="Times New Roman" w:hAnsi="Times New Roman" w:cs="Times New Roman"/>
+                <w:sz w:val="24"/>
+              </w:rPr>
+            </w:pPr>
+          </w:p>
+        </w:tc>
+        <w:tc>
+          <w:tcPr>
+            <w:tcW w:w="970" w:type="dxa"/>
+          </w:tcPr>
+          <w:p>
+            <w:pPr>
+              <w:spacing w:before="40" w:after="40"/>
+              <w:jc w:val="center"/>
+              <w:rPr>
+                <w:rFonts w:ascii="Times New Roman" w:hAnsi="Times New Roman" w:cs="Times New Roman"/>
+                <w:sz w:val="24"/>
+              </w:rPr>
+            </w:pPr>
+          </w:p>
+        </w:tc>
+        <w:tc>
+          <w:tcPr>
+            <w:tcW w:w="1003" w:type="dxa"/>
+          </w:tcPr>
+          <w:p>
+            <w:pPr>
+              <w:spacing w:before="40" w:after="40"/>
+              <w:jc w:val="center"/>
+              <w:rPr>
+                <w:rFonts w:ascii="Times New Roman" w:hAnsi="Times New Roman" w:cs="Times New Roman"/>
+                <w:sz w:val="24"/>
+              </w:rPr>
+            </w:pPr>
+          </w:p>
+        </w:tc>
+        <w:tc>
+          <w:tcPr>
+            <w:tcW w:w="941" w:type="dxa"/>
+          </w:tcPr>
+          <w:p>
+            <w:pPr>
+              <w:spacing w:before="40" w:after="40"/>
+              <w:jc w:val="center"/>
+              <w:rPr>
+                <w:rFonts w:ascii="Times New Roman" w:hAnsi="Times New Roman" w:cs="Times New Roman"/>
+                <w:sz w:val="24"/>
+              </w:rPr>
+            </w:pPr>
+          </w:p>
+        </w:tc>
+        <w:tc>
+          <w:tcPr>
+            <w:tcW w:w="967" w:type="dxa"/>
+          </w:tcPr>
+          <w:p>
+            <w:pPr>
+              <w:spacing w:before="40" w:after="40"/>
+              <w:jc w:val="center"/>
+              <w:rPr>
+                <w:rFonts w:ascii="Times New Roman" w:hAnsi="Times New Roman" w:cs="Times New Roman"/>
+                <w:sz w:val="24"/>
+              </w:rPr>
+            </w:pPr>
+          </w:p>
+        </w:tc>
+        <w:tc>
+          <w:tcPr>
+            <w:tcW w:w="912" w:type="dxa"/>
+          </w:tcPr>
+          <w:p>
+            <w:pPr>
+              <w:spacing w:before="40" w:after="40"/>
+              <w:jc w:val="center"/>
+              <w:rPr>
+                <w:rFonts w:ascii="Times New Roman" w:hAnsi="Times New Roman" w:cs="Times New Roman"/>
+                <w:sz w:val="24"/>
+              </w:rPr>
+            </w:pPr>
+          </w:p>
+        </w:tc>
+        <w:tc>
+          <w:tcPr>
+            <w:tcW w:w="816" w:type="dxa"/>
           </w:tcPr>
           <w:p>
             <w:pPr>
@@ -1827,7 +1903,7 @@
         </w:trPr>
         <w:tc>
           <w:tcPr>
-            <w:tcW w:w="3256" w:type="dxa"/>
+            <w:tcW w:w="2738" w:type="dxa"/>
           </w:tcPr>
           <w:p>
             <w:pPr>
@@ -1843,102 +1919,103 @@
                 <w:rFonts w:ascii="Times New Roman" w:hAnsi="Times New Roman" w:cs="Times New Roman"/>
                 <w:sz w:val="24"/>
               </w:rPr>
-              <w:t xml:space="preserve">(1) </w:t>
-            </w:r>
-            <w:r>
-              <w:rPr>
-                <w:rFonts w:ascii="Times New Roman" w:hAnsi="Times New Roman" w:cs="Times New Roman"/>
-                <w:sz w:val="24"/>
-              </w:rPr>
-              <w:t>Hiế</w:t>
-            </w:r>
-            <w:r>
-              <w:rPr>
-                <w:rFonts w:ascii="Times New Roman" w:hAnsi="Times New Roman" w:cs="Times New Roman"/>
-                <w:sz w:val="24"/>
-              </w:rPr>
-              <w:t>m khi lắng nghe và tiếp thu</w:t>
-            </w:r>
-          </w:p>
-        </w:tc>
-        <w:tc>
-          <w:tcPr>
-            <w:tcW w:w="992" w:type="dxa"/>
-          </w:tcPr>
-          <w:p>
-            <w:pPr>
-              <w:spacing w:before="40" w:after="40"/>
-              <w:jc w:val="center"/>
-              <w:rPr>
-                <w:rFonts w:ascii="Times New Roman" w:hAnsi="Times New Roman" w:cs="Times New Roman"/>
-                <w:sz w:val="24"/>
-              </w:rPr>
-            </w:pPr>
-          </w:p>
-        </w:tc>
-        <w:tc>
-          <w:tcPr>
-            <w:tcW w:w="992" w:type="dxa"/>
-          </w:tcPr>
-          <w:p>
-            <w:pPr>
-              <w:spacing w:before="40" w:after="40"/>
-              <w:jc w:val="center"/>
-              <w:rPr>
-                <w:rFonts w:ascii="Times New Roman" w:hAnsi="Times New Roman" w:cs="Times New Roman"/>
-                <w:sz w:val="24"/>
-              </w:rPr>
-            </w:pPr>
-          </w:p>
-        </w:tc>
-        <w:tc>
-          <w:tcPr>
-            <w:tcW w:w="992" w:type="dxa"/>
-          </w:tcPr>
-          <w:p>
-            <w:pPr>
-              <w:spacing w:before="40" w:after="40"/>
-              <w:jc w:val="center"/>
-              <w:rPr>
-                <w:rFonts w:ascii="Times New Roman" w:hAnsi="Times New Roman" w:cs="Times New Roman"/>
-                <w:sz w:val="24"/>
-              </w:rPr>
-            </w:pPr>
-          </w:p>
-        </w:tc>
-        <w:tc>
-          <w:tcPr>
-            <w:tcW w:w="993" w:type="dxa"/>
-          </w:tcPr>
-          <w:p>
-            <w:pPr>
-              <w:spacing w:before="40" w:after="40"/>
-              <w:jc w:val="center"/>
-              <w:rPr>
-                <w:rFonts w:ascii="Times New Roman" w:hAnsi="Times New Roman" w:cs="Times New Roman"/>
-                <w:sz w:val="24"/>
-              </w:rPr>
-            </w:pPr>
-          </w:p>
-        </w:tc>
-        <w:tc>
-          <w:tcPr>
-            <w:tcW w:w="992" w:type="dxa"/>
-          </w:tcPr>
-          <w:p>
-            <w:pPr>
-              <w:spacing w:before="40" w:after="40"/>
-              <w:jc w:val="center"/>
-              <w:rPr>
-                <w:rFonts w:ascii="Times New Roman" w:hAnsi="Times New Roman" w:cs="Times New Roman"/>
-                <w:sz w:val="24"/>
-              </w:rPr>
-            </w:pPr>
-          </w:p>
-        </w:tc>
-        <w:tc>
-          <w:tcPr>
-            <w:tcW w:w="992" w:type="dxa"/>
+              <w:t>(1) Hiếm khi lắng nghe và tiếp thu</w:t>
+            </w:r>
+          </w:p>
+        </w:tc>
+        <w:tc>
+          <w:tcPr>
+            <w:tcW w:w="1003" w:type="dxa"/>
+          </w:tcPr>
+          <w:p>
+            <w:pPr>
+              <w:spacing w:before="40" w:after="40"/>
+              <w:jc w:val="center"/>
+              <w:rPr>
+                <w:rFonts w:ascii="Times New Roman" w:hAnsi="Times New Roman" w:cs="Times New Roman"/>
+                <w:sz w:val="24"/>
+              </w:rPr>
+            </w:pPr>
+          </w:p>
+        </w:tc>
+        <w:tc>
+          <w:tcPr>
+            <w:tcW w:w="970" w:type="dxa"/>
+          </w:tcPr>
+          <w:p>
+            <w:pPr>
+              <w:spacing w:before="40" w:after="40"/>
+              <w:jc w:val="center"/>
+              <w:rPr>
+                <w:rFonts w:ascii="Times New Roman" w:hAnsi="Times New Roman" w:cs="Times New Roman"/>
+                <w:sz w:val="24"/>
+              </w:rPr>
+            </w:pPr>
+          </w:p>
+        </w:tc>
+        <w:tc>
+          <w:tcPr>
+            <w:tcW w:w="1003" w:type="dxa"/>
+          </w:tcPr>
+          <w:p>
+            <w:pPr>
+              <w:spacing w:before="40" w:after="40"/>
+              <w:jc w:val="center"/>
+              <w:rPr>
+                <w:rFonts w:ascii="Times New Roman" w:hAnsi="Times New Roman" w:cs="Times New Roman"/>
+                <w:sz w:val="24"/>
+              </w:rPr>
+            </w:pPr>
+          </w:p>
+        </w:tc>
+        <w:tc>
+          <w:tcPr>
+            <w:tcW w:w="941" w:type="dxa"/>
+          </w:tcPr>
+          <w:p>
+            <w:pPr>
+              <w:spacing w:before="40" w:after="40"/>
+              <w:jc w:val="center"/>
+              <w:rPr>
+                <w:rFonts w:ascii="Times New Roman" w:hAnsi="Times New Roman" w:cs="Times New Roman"/>
+                <w:sz w:val="24"/>
+              </w:rPr>
+            </w:pPr>
+          </w:p>
+        </w:tc>
+        <w:tc>
+          <w:tcPr>
+            <w:tcW w:w="967" w:type="dxa"/>
+          </w:tcPr>
+          <w:p>
+            <w:pPr>
+              <w:spacing w:before="40" w:after="40"/>
+              <w:jc w:val="center"/>
+              <w:rPr>
+                <w:rFonts w:ascii="Times New Roman" w:hAnsi="Times New Roman" w:cs="Times New Roman"/>
+                <w:sz w:val="24"/>
+              </w:rPr>
+            </w:pPr>
+          </w:p>
+        </w:tc>
+        <w:tc>
+          <w:tcPr>
+            <w:tcW w:w="912" w:type="dxa"/>
+          </w:tcPr>
+          <w:p>
+            <w:pPr>
+              <w:spacing w:before="40" w:after="40"/>
+              <w:jc w:val="center"/>
+              <w:rPr>
+                <w:rFonts w:ascii="Times New Roman" w:hAnsi="Times New Roman" w:cs="Times New Roman"/>
+                <w:sz w:val="24"/>
+              </w:rPr>
+            </w:pPr>
+          </w:p>
+        </w:tc>
+        <w:tc>
+          <w:tcPr>
+            <w:tcW w:w="816" w:type="dxa"/>
           </w:tcPr>
           <w:p>
             <w:pPr>
@@ -1958,7 +2035,7 @@
         </w:trPr>
         <w:tc>
           <w:tcPr>
-            <w:tcW w:w="3256" w:type="dxa"/>
+            <w:tcW w:w="2738" w:type="dxa"/>
           </w:tcPr>
           <w:p>
             <w:pPr>
@@ -1974,20 +2051,13 @@
                 <w:rFonts w:ascii="Times New Roman" w:hAnsi="Times New Roman" w:cs="Times New Roman"/>
                 <w:sz w:val="24"/>
               </w:rPr>
-              <w:t xml:space="preserve">(2) </w:t>
-            </w:r>
-            <w:r>
-              <w:rPr>
-                <w:rFonts w:ascii="Times New Roman" w:hAnsi="Times New Roman" w:cs="Times New Roman"/>
-                <w:sz w:val="24"/>
-              </w:rPr>
-              <w:t>Thường xuyên lắng nghe và tiếp thu</w:t>
-            </w:r>
-          </w:p>
-        </w:tc>
-        <w:tc>
-          <w:tcPr>
-            <w:tcW w:w="992" w:type="dxa"/>
+              <w:t>(2) Thường xuyên lắng nghe và tiếp thu</w:t>
+            </w:r>
+          </w:p>
+        </w:tc>
+        <w:tc>
+          <w:tcPr>
+            <w:tcW w:w="1003" w:type="dxa"/>
             <w:vAlign w:val="center"/>
           </w:tcPr>
           <w:p>
@@ -2010,7 +2080,7 @@
         </w:tc>
         <w:tc>
           <w:tcPr>
-            <w:tcW w:w="992" w:type="dxa"/>
+            <w:tcW w:w="970" w:type="dxa"/>
             <w:vAlign w:val="center"/>
           </w:tcPr>
           <w:p>
@@ -2033,7 +2103,7 @@
         </w:tc>
         <w:tc>
           <w:tcPr>
-            <w:tcW w:w="992" w:type="dxa"/>
+            <w:tcW w:w="1003" w:type="dxa"/>
             <w:vAlign w:val="center"/>
           </w:tcPr>
           <w:p>
@@ -2052,13 +2122,11 @@
               </w:rPr>
               <w:t>x</w:t>
             </w:r>
-            <w:bookmarkStart w:id="0" w:name="_GoBack"/>
-            <w:bookmarkEnd w:id="0"/>
-          </w:p>
-        </w:tc>
-        <w:tc>
-          <w:tcPr>
-            <w:tcW w:w="993" w:type="dxa"/>
+          </w:p>
+        </w:tc>
+        <w:tc>
+          <w:tcPr>
+            <w:tcW w:w="941" w:type="dxa"/>
             <w:vAlign w:val="center"/>
           </w:tcPr>
           <w:p>
@@ -2081,7 +2149,7 @@
         </w:tc>
         <w:tc>
           <w:tcPr>
-            <w:tcW w:w="992" w:type="dxa"/>
+            <w:tcW w:w="967" w:type="dxa"/>
             <w:vAlign w:val="center"/>
           </w:tcPr>
           <w:p>
@@ -2104,7 +2172,7 @@
         </w:tc>
         <w:tc>
           <w:tcPr>
-            <w:tcW w:w="992" w:type="dxa"/>
+            <w:tcW w:w="912" w:type="dxa"/>
             <w:vAlign w:val="center"/>
           </w:tcPr>
           <w:p>
@@ -2123,6 +2191,21 @@
               </w:rPr>
               <w:t>x</w:t>
             </w:r>
+          </w:p>
+        </w:tc>
+        <w:tc>
+          <w:tcPr>
+            <w:tcW w:w="816" w:type="dxa"/>
+          </w:tcPr>
+          <w:p>
+            <w:pPr>
+              <w:spacing w:before="40" w:after="40"/>
+              <w:jc w:val="center"/>
+              <w:rPr>
+                <w:rFonts w:ascii="Times New Roman" w:hAnsi="Times New Roman" w:cs="Times New Roman"/>
+                <w:sz w:val="24"/>
+              </w:rPr>
+            </w:pPr>
           </w:p>
         </w:tc>
       </w:tr>
@@ -2132,7 +2215,7 @@
         </w:trPr>
         <w:tc>
           <w:tcPr>
-            <w:tcW w:w="3256" w:type="dxa"/>
+            <w:tcW w:w="2738" w:type="dxa"/>
           </w:tcPr>
           <w:p>
             <w:pPr>
@@ -2148,112 +2231,121 @@
                 <w:rFonts w:ascii="Times New Roman" w:hAnsi="Times New Roman" w:cs="Times New Roman"/>
                 <w:sz w:val="24"/>
               </w:rPr>
-              <w:t xml:space="preserve">(3) </w:t>
-            </w:r>
-            <w:r>
-              <w:rPr>
-                <w:rFonts w:ascii="Times New Roman" w:hAnsi="Times New Roman" w:cs="Times New Roman"/>
-                <w:sz w:val="24"/>
-              </w:rPr>
-              <w:t>Tích cực</w:t>
-            </w:r>
-            <w:r>
-              <w:rPr>
-                <w:rFonts w:ascii="Times New Roman" w:hAnsi="Times New Roman" w:cs="Times New Roman"/>
-                <w:sz w:val="24"/>
-              </w:rPr>
-              <w:t xml:space="preserve"> lắng nghe, tiếp thu và có những phản hồi hợp lý</w:t>
-            </w:r>
-          </w:p>
-        </w:tc>
-        <w:tc>
-          <w:tcPr>
-            <w:tcW w:w="992" w:type="dxa"/>
-          </w:tcPr>
-          <w:p>
-            <w:pPr>
-              <w:spacing w:before="40" w:after="40"/>
-              <w:jc w:val="center"/>
-              <w:rPr>
-                <w:rFonts w:ascii="Times New Roman" w:hAnsi="Times New Roman" w:cs="Times New Roman"/>
-                <w:sz w:val="24"/>
-              </w:rPr>
-            </w:pPr>
-          </w:p>
-        </w:tc>
-        <w:tc>
-          <w:tcPr>
-            <w:tcW w:w="992" w:type="dxa"/>
-          </w:tcPr>
-          <w:p>
-            <w:pPr>
-              <w:spacing w:before="40" w:after="40"/>
-              <w:jc w:val="center"/>
-              <w:rPr>
-                <w:rFonts w:ascii="Times New Roman" w:hAnsi="Times New Roman" w:cs="Times New Roman"/>
-                <w:sz w:val="24"/>
-              </w:rPr>
-            </w:pPr>
-          </w:p>
-        </w:tc>
-        <w:tc>
-          <w:tcPr>
-            <w:tcW w:w="992" w:type="dxa"/>
-          </w:tcPr>
-          <w:p>
-            <w:pPr>
-              <w:spacing w:before="40" w:after="40"/>
-              <w:jc w:val="center"/>
-              <w:rPr>
-                <w:rFonts w:ascii="Times New Roman" w:hAnsi="Times New Roman" w:cs="Times New Roman"/>
-                <w:sz w:val="24"/>
-              </w:rPr>
-            </w:pPr>
-          </w:p>
-        </w:tc>
-        <w:tc>
-          <w:tcPr>
-            <w:tcW w:w="993" w:type="dxa"/>
-          </w:tcPr>
-          <w:p>
-            <w:pPr>
-              <w:spacing w:before="40" w:after="40"/>
-              <w:jc w:val="center"/>
-              <w:rPr>
-                <w:rFonts w:ascii="Times New Roman" w:hAnsi="Times New Roman" w:cs="Times New Roman"/>
-                <w:sz w:val="24"/>
-              </w:rPr>
-            </w:pPr>
-          </w:p>
-        </w:tc>
-        <w:tc>
-          <w:tcPr>
-            <w:tcW w:w="992" w:type="dxa"/>
-          </w:tcPr>
-          <w:p>
-            <w:pPr>
-              <w:spacing w:before="40" w:after="40"/>
-              <w:jc w:val="center"/>
-              <w:rPr>
-                <w:rFonts w:ascii="Times New Roman" w:hAnsi="Times New Roman" w:cs="Times New Roman"/>
-                <w:sz w:val="24"/>
-              </w:rPr>
-            </w:pPr>
-          </w:p>
-        </w:tc>
-        <w:tc>
-          <w:tcPr>
-            <w:tcW w:w="992" w:type="dxa"/>
-          </w:tcPr>
-          <w:p>
-            <w:pPr>
-              <w:spacing w:before="40" w:after="40"/>
-              <w:jc w:val="center"/>
-              <w:rPr>
-                <w:rFonts w:ascii="Times New Roman" w:hAnsi="Times New Roman" w:cs="Times New Roman"/>
-                <w:sz w:val="24"/>
-              </w:rPr>
-            </w:pPr>
+              <w:t>(3) Tích cực lắng nghe, tiếp thu và có những phản hồi hợp lý</w:t>
+            </w:r>
+          </w:p>
+        </w:tc>
+        <w:tc>
+          <w:tcPr>
+            <w:tcW w:w="1003" w:type="dxa"/>
+          </w:tcPr>
+          <w:p>
+            <w:pPr>
+              <w:spacing w:before="40" w:after="40"/>
+              <w:jc w:val="center"/>
+              <w:rPr>
+                <w:rFonts w:ascii="Times New Roman" w:hAnsi="Times New Roman" w:cs="Times New Roman"/>
+                <w:sz w:val="24"/>
+              </w:rPr>
+            </w:pPr>
+          </w:p>
+        </w:tc>
+        <w:tc>
+          <w:tcPr>
+            <w:tcW w:w="970" w:type="dxa"/>
+          </w:tcPr>
+          <w:p>
+            <w:pPr>
+              <w:spacing w:before="40" w:after="40"/>
+              <w:jc w:val="center"/>
+              <w:rPr>
+                <w:rFonts w:ascii="Times New Roman" w:hAnsi="Times New Roman" w:cs="Times New Roman"/>
+                <w:sz w:val="24"/>
+              </w:rPr>
+            </w:pPr>
+          </w:p>
+        </w:tc>
+        <w:tc>
+          <w:tcPr>
+            <w:tcW w:w="1003" w:type="dxa"/>
+          </w:tcPr>
+          <w:p>
+            <w:pPr>
+              <w:spacing w:before="40" w:after="40"/>
+              <w:jc w:val="center"/>
+              <w:rPr>
+                <w:rFonts w:ascii="Times New Roman" w:hAnsi="Times New Roman" w:cs="Times New Roman"/>
+                <w:sz w:val="24"/>
+              </w:rPr>
+            </w:pPr>
+          </w:p>
+        </w:tc>
+        <w:tc>
+          <w:tcPr>
+            <w:tcW w:w="941" w:type="dxa"/>
+          </w:tcPr>
+          <w:p>
+            <w:pPr>
+              <w:spacing w:before="40" w:after="40"/>
+              <w:jc w:val="center"/>
+              <w:rPr>
+                <w:rFonts w:ascii="Times New Roman" w:hAnsi="Times New Roman" w:cs="Times New Roman"/>
+                <w:sz w:val="24"/>
+              </w:rPr>
+            </w:pPr>
+          </w:p>
+        </w:tc>
+        <w:tc>
+          <w:tcPr>
+            <w:tcW w:w="967" w:type="dxa"/>
+          </w:tcPr>
+          <w:p>
+            <w:pPr>
+              <w:spacing w:before="40" w:after="40"/>
+              <w:jc w:val="center"/>
+              <w:rPr>
+                <w:rFonts w:ascii="Times New Roman" w:hAnsi="Times New Roman" w:cs="Times New Roman"/>
+                <w:sz w:val="24"/>
+              </w:rPr>
+            </w:pPr>
+          </w:p>
+        </w:tc>
+        <w:tc>
+          <w:tcPr>
+            <w:tcW w:w="912" w:type="dxa"/>
+          </w:tcPr>
+          <w:p>
+            <w:pPr>
+              <w:spacing w:before="40" w:after="40"/>
+              <w:jc w:val="center"/>
+              <w:rPr>
+                <w:rFonts w:ascii="Times New Roman" w:hAnsi="Times New Roman" w:cs="Times New Roman"/>
+                <w:sz w:val="24"/>
+              </w:rPr>
+            </w:pPr>
+          </w:p>
+        </w:tc>
+        <w:tc>
+          <w:tcPr>
+            <w:tcW w:w="816" w:type="dxa"/>
+            <w:vAlign w:val="center"/>
+          </w:tcPr>
+          <w:p>
+            <w:pPr>
+              <w:spacing w:before="40" w:after="40"/>
+              <w:jc w:val="center"/>
+              <w:rPr>
+                <w:rFonts w:ascii="Times New Roman" w:hAnsi="Times New Roman" w:cs="Times New Roman"/>
+                <w:sz w:val="24"/>
+              </w:rPr>
+            </w:pPr>
+            <w:r>
+              <w:rPr>
+                <w:rFonts w:ascii="Times New Roman" w:hAnsi="Times New Roman" w:cs="Times New Roman"/>
+                <w:sz w:val="24"/>
+              </w:rPr>
+              <w:t>x</w:t>
+            </w:r>
           </w:p>
         </w:tc>
       </w:tr>
@@ -3732,6 +3824,7 @@
     <w:lsdException w:name="HTML Sample" w:semiHidden="1" w:unhideWhenUsed="1"/>
     <w:lsdException w:name="HTML Typewriter" w:semiHidden="1" w:unhideWhenUsed="1"/>
     <w:lsdException w:name="HTML Variable" w:semiHidden="1" w:unhideWhenUsed="1"/>
+    <w:lsdException w:name="Normal Table" w:semiHidden="1" w:unhideWhenUsed="1"/>
     <w:lsdException w:name="annotation subject" w:semiHidden="1" w:unhideWhenUsed="1"/>
     <w:lsdException w:name="No List" w:semiHidden="1" w:unhideWhenUsed="1"/>
     <w:lsdException w:name="Outline List 1" w:semiHidden="1" w:unhideWhenUsed="1"/>
@@ -3775,8 +3868,10 @@
     <w:lsdException w:name="Table Elegant" w:semiHidden="1" w:unhideWhenUsed="1"/>
     <w:lsdException w:name="Table Professional" w:semiHidden="1" w:unhideWhenUsed="1"/>
     <w:lsdException w:name="Table Subtle 1" w:semiHidden="1" w:unhideWhenUsed="1"/>
+    <w:lsdException w:name="Table Subtle 2" w:semiHidden="1" w:unhideWhenUsed="1"/>
     <w:lsdException w:name="Table Web 1" w:semiHidden="1" w:unhideWhenUsed="1"/>
     <w:lsdException w:name="Table Web 2" w:semiHidden="1" w:unhideWhenUsed="1"/>
+    <w:lsdException w:name="Table Web 3" w:semiHidden="1" w:unhideWhenUsed="1"/>
     <w:lsdException w:name="Balloon Text" w:semiHidden="1" w:unhideWhenUsed="1"/>
     <w:lsdException w:name="Table Grid" w:uiPriority="39"/>
     <w:lsdException w:name="Table Theme" w:semiHidden="1" w:unhideWhenUsed="1"/>
@@ -4323,4 +4418,16 @@
     </a:ext>
   </a:extLst>
 </a:theme>
+</file>
+
+<file path=customXml/item1.xml><?xml version="1.0" encoding="utf-8"?>
+<b:Sources xmlns:b="http://schemas.openxmlformats.org/officeDocument/2006/bibliography" xmlns="http://schemas.openxmlformats.org/officeDocument/2006/bibliography" SelectedStyle="\APASixthEditionOfficeOnline.xsl" StyleName="APA" Version="6"/>
+</file>
+
+<file path=customXml/itemProps1.xml><?xml version="1.0" encoding="utf-8"?>
+<ds:datastoreItem xmlns:ds="http://schemas.openxmlformats.org/officeDocument/2006/customXml" ds:itemID="{F2C6A23E-1251-4ABC-B466-42C28A56F1A9}">
+  <ds:schemaRefs>
+    <ds:schemaRef ds:uri="http://schemas.openxmlformats.org/officeDocument/2006/bibliography"/>
+  </ds:schemaRefs>
+</ds:datastoreItem>
 </file>
</xml_diff>